<commit_message>
Initial commit of Foodie App project
</commit_message>
<xml_diff>
--- a/schema.docx
+++ b/schema.docx
@@ -4,7 +4,13 @@
   <w:body>
     <w:p>
       <w:r>
-        <w:t>CREATE TABLE USERS (</w:t>
+        <w:t xml:space="preserve">CREATE TABLE </w:t>
+      </w:r>
+      <w:r>
+        <w:t>C##FOOIE_</w:t>
+      </w:r>
+      <w:r>
+        <w:t>USERS (</w:t>
       </w:r>
     </w:p>
     <w:p>
@@ -109,71 +115,89 @@
     </w:p>
     <w:p>
       <w:r>
-        <w:t xml:space="preserve">CREATED_AT          TIMESTAMP(6)  </w:t>
-      </w:r>
-    </w:p>
-    <w:p/>
-    <w:p/>
-    <w:p/>
-    <w:p/>
-    <w:p/>
-    <w:p/>
-    <w:p/>
-    <w:p/>
-    <w:p/>
+        <w:t xml:space="preserve">CREATED_AT          </w:t>
+      </w:r>
+      <w:proofErr w:type="gramStart"/>
+      <w:r>
+        <w:t>TIMESTAMP(</w:t>
+      </w:r>
+      <w:proofErr w:type="gramEnd"/>
+      <w:r>
+        <w:t xml:space="preserve">6)  </w:t>
+      </w:r>
+    </w:p>
+    <w:p>
+      <w:r>
+        <w:t>-------------------------------------------------------------------------</w:t>
+      </w:r>
+    </w:p>
+    <w:p>
+      <w:proofErr w:type="gramStart"/>
+      <w:r>
+        <w:t>Schema :</w:t>
+      </w:r>
+      <w:proofErr w:type="gramEnd"/>
+      <w:r>
+        <w:t xml:space="preserve">  admin/owner of restaurant </w:t>
+      </w:r>
+    </w:p>
+    <w:p>
+      <w:r>
+        <w:t xml:space="preserve">CREATE TABLE </w:t>
+      </w:r>
+      <w:r>
+        <w:t>C##FOODIE_USER</w:t>
+      </w:r>
+      <w:r>
+        <w:t>.</w:t>
+      </w:r>
+      <w:r>
+        <w:t xml:space="preserve">OWNERS ( </w:t>
+      </w:r>
+    </w:p>
+    <w:p>
+      <w:r>
+        <w:t xml:space="preserve">id NUMBER GENERATED ALWAYS AS IDENTITY PRIMARY KEY, </w:t>
+      </w:r>
+    </w:p>
+    <w:p>
+      <w:proofErr w:type="spellStart"/>
+      <w:r>
+        <w:t>owner_name</w:t>
+      </w:r>
+      <w:proofErr w:type="spellEnd"/>
+      <w:r>
+        <w:t xml:space="preserve"> VARCHAR2(100), </w:t>
+      </w:r>
+    </w:p>
+    <w:p>
+      <w:proofErr w:type="spellStart"/>
+      <w:r>
+        <w:t>restaurant_name</w:t>
+      </w:r>
+      <w:proofErr w:type="spellEnd"/>
+      <w:r>
+        <w:t xml:space="preserve"> VARCHAR2(100), </w:t>
+      </w:r>
+    </w:p>
+    <w:p>
+      <w:r>
+        <w:t xml:space="preserve">email VARCHAR2(100) UNIQUE, </w:t>
+      </w:r>
+    </w:p>
+    <w:p>
+      <w:r>
+        <w:t xml:space="preserve">password VARCHAR2(255), </w:t>
+      </w:r>
+    </w:p>
+    <w:p>
+      <w:r>
+        <w:t xml:space="preserve">location VARCHAR2(100) </w:t>
+      </w:r>
+    </w:p>
     <w:p>
       <w:r>
         <w:lastRenderedPageBreak/>
-        <w:t xml:space="preserve">Schema :  admin/owner of restaurant </w:t>
-      </w:r>
-    </w:p>
-    <w:p>
-      <w:r>
-        <w:t xml:space="preserve">CREATE TABLE OWNERS ( </w:t>
-      </w:r>
-    </w:p>
-    <w:p>
-      <w:r>
-        <w:t xml:space="preserve">id NUMBER GENERATED ALWAYS AS IDENTITY PRIMARY KEY, </w:t>
-      </w:r>
-    </w:p>
-    <w:p>
-      <w:proofErr w:type="spellStart"/>
-      <w:r>
-        <w:t>owner_name</w:t>
-      </w:r>
-      <w:proofErr w:type="spellEnd"/>
-      <w:r>
-        <w:t xml:space="preserve"> VARCHAR2(100), </w:t>
-      </w:r>
-    </w:p>
-    <w:p>
-      <w:proofErr w:type="spellStart"/>
-      <w:r>
-        <w:t>restaurant_name</w:t>
-      </w:r>
-      <w:proofErr w:type="spellEnd"/>
-      <w:r>
-        <w:t xml:space="preserve"> VARCHAR2(100), </w:t>
-      </w:r>
-    </w:p>
-    <w:p>
-      <w:r>
-        <w:t xml:space="preserve">email VARCHAR2(100) UNIQUE, </w:t>
-      </w:r>
-    </w:p>
-    <w:p>
-      <w:r>
-        <w:t xml:space="preserve">password VARCHAR2(255), </w:t>
-      </w:r>
-    </w:p>
-    <w:p>
-      <w:r>
-        <w:t xml:space="preserve">location VARCHAR2(100) </w:t>
-      </w:r>
-    </w:p>
-    <w:p>
-      <w:r>
         <w:t xml:space="preserve">); </w:t>
       </w:r>
     </w:p>
@@ -184,7 +208,24 @@
     </w:p>
     <w:p>
       <w:r>
-        <w:t>CREATE TABLE FOOD_ITEMS (</w:t>
+        <w:t xml:space="preserve">CREATE TABLE </w:t>
+      </w:r>
+      <w:r>
+        <w:t>C##FOODIE_</w:t>
+      </w:r>
+      <w:proofErr w:type="gramStart"/>
+      <w:r>
+        <w:t>USER</w:t>
+      </w:r>
+      <w:r>
+        <w:t xml:space="preserve"> .</w:t>
+      </w:r>
+      <w:r>
+        <w:t>FOOD</w:t>
+      </w:r>
+      <w:proofErr w:type="gramEnd"/>
+      <w:r>
+        <w:t>_ITEMS (</w:t>
       </w:r>
     </w:p>
     <w:p>
@@ -231,7 +272,7 @@
     </w:p>
     <w:p>
       <w:r>
-        <w:t xml:space="preserve">CREATE TABLE C##FOODIE_USER.CART (  </w:t>
+        <w:t>CREATE TABLE C##FOODIE_USER.CART (</w:t>
       </w:r>
     </w:p>
     <w:p>
@@ -270,7 +311,57 @@
       </w:r>
       <w:proofErr w:type="spellEnd"/>
       <w:r>
-        <w:t xml:space="preserve"> VARCHAR2(50),</w:t>
+        <w:t xml:space="preserve"> NUMBER,</w:t>
+      </w:r>
+    </w:p>
+    <w:p>
+      <w:r>
+        <w:t xml:space="preserve">    FOREIGN KEY (</w:t>
+      </w:r>
+      <w:proofErr w:type="spellStart"/>
+      <w:r>
+        <w:t>user_id</w:t>
+      </w:r>
+      <w:proofErr w:type="spellEnd"/>
+      <w:r>
+        <w:t>) REFERENCES C##FOODIE_USER.USERS(id),</w:t>
+      </w:r>
+    </w:p>
+    <w:p>
+      <w:r>
+        <w:t xml:space="preserve">    FOREIGN KEY (</w:t>
+      </w:r>
+      <w:proofErr w:type="spellStart"/>
+      <w:r>
+        <w:t>food_id</w:t>
+      </w:r>
+      <w:proofErr w:type="spellEnd"/>
+      <w:r>
+        <w:t>) REFERENCES C##FOODIE_USER.FOOD_</w:t>
+      </w:r>
+      <w:proofErr w:type="gramStart"/>
+      <w:r>
+        <w:t>ITEMS(</w:t>
+      </w:r>
+      <w:proofErr w:type="gramEnd"/>
+      <w:r>
+        <w:t>id)</w:t>
+      </w:r>
+    </w:p>
+    <w:p>
+      <w:r>
+        <w:t>);</w:t>
+      </w:r>
+    </w:p>
+    <w:p/>
+    <w:p>
+      <w:r>
+        <w:t>CREATE TABLE C##FOODIE_USER.PLACE_ORDER (</w:t>
+      </w:r>
+    </w:p>
+    <w:p>
+      <w:r>
+        <w:t xml:space="preserve">    id NUMBER GENERATED BY DEFAULT ON NULL AS IDENTITY PRIMARY KEY,</w:t>
       </w:r>
     </w:p>
     <w:p>
@@ -279,21 +370,42 @@
       </w:r>
       <w:proofErr w:type="spellStart"/>
       <w:r>
-        <w:t>food_name</w:t>
+        <w:t>user_id</w:t>
       </w:r>
       <w:proofErr w:type="spellEnd"/>
       <w:r>
-        <w:t xml:space="preserve"> VARCHAR2(100),</w:t>
-      </w:r>
-    </w:p>
-    <w:p>
-      <w:r>
-        <w:t xml:space="preserve">    price VARCHAR2(50),</w:t>
-      </w:r>
-    </w:p>
-    <w:p>
-      <w:r>
-        <w:t xml:space="preserve">    image_base64 CLOB,</w:t>
+        <w:t xml:space="preserve"> NUMBER NOT NULL,</w:t>
+      </w:r>
+    </w:p>
+    <w:p>
+      <w:r>
+        <w:t xml:space="preserve">    </w:t>
+      </w:r>
+      <w:proofErr w:type="spellStart"/>
+      <w:r>
+        <w:t>food_id</w:t>
+      </w:r>
+      <w:proofErr w:type="spellEnd"/>
+      <w:r>
+        <w:t xml:space="preserve"> NUMBER NOT NULL,</w:t>
+      </w:r>
+    </w:p>
+    <w:p>
+      <w:r>
+        <w:t xml:space="preserve">    quantity NUMBER NOT NULL,</w:t>
+      </w:r>
+    </w:p>
+    <w:p>
+      <w:r>
+        <w:t xml:space="preserve">    </w:t>
+      </w:r>
+      <w:proofErr w:type="spellStart"/>
+      <w:r>
+        <w:t>order_date</w:t>
+      </w:r>
+      <w:proofErr w:type="spellEnd"/>
+      <w:r>
+        <w:t xml:space="preserve"> TIMESTAMP DEFAULT CURRENT_TIMESTAMP,</w:t>
       </w:r>
     </w:p>
     <w:p>
@@ -306,7 +418,28 @@
       </w:r>
       <w:proofErr w:type="spellEnd"/>
       <w:r>
-        <w:t xml:space="preserve">) REFERENCES C##FOODIE_USER.USERS(id) </w:t>
+        <w:t>) REFERENCES C##FOODIE_USER.USERS(id),</w:t>
+      </w:r>
+    </w:p>
+    <w:p>
+      <w:r>
+        <w:t xml:space="preserve">    FOREIGN KEY (</w:t>
+      </w:r>
+      <w:proofErr w:type="spellStart"/>
+      <w:r>
+        <w:t>food_id</w:t>
+      </w:r>
+      <w:proofErr w:type="spellEnd"/>
+      <w:r>
+        <w:t>) REFERENCES C##FOODIE_USER.FOOD_</w:t>
+      </w:r>
+      <w:proofErr w:type="gramStart"/>
+      <w:r>
+        <w:t>ITEMS(</w:t>
+      </w:r>
+      <w:proofErr w:type="gramEnd"/>
+      <w:r>
+        <w:t>id)</w:t>
       </w:r>
     </w:p>
     <w:p>
@@ -314,7 +447,6 @@
         <w:t>);</w:t>
       </w:r>
     </w:p>
-    <w:p/>
     <w:sectPr>
       <w:pgSz w:w="11906" w:h="16838"/>
       <w:pgMar w:top="1440" w:right="1440" w:bottom="1440" w:left="1440" w:header="708" w:footer="708" w:gutter="0"/>

</xml_diff>